<commit_message>
update Task.xlsx, add ClassDiagram
</commit_message>
<xml_diff>
--- a/Document/ProjectOverview.docx
+++ b/Document/ProjectOverview.docx
@@ -404,7 +404,6 @@
           <w:numId w:val="5"/>
         </w:numPr>
       </w:pPr>
-      <w:proofErr w:type="spellStart"/>
       <w:r>
         <w:t>Admin:</w:t>
       </w:r>
@@ -417,6 +416,7 @@
           <w:numId w:val="6"/>
         </w:numPr>
       </w:pPr>
+      <w:proofErr w:type="spellStart"/>
       <w:r>
         <w:t>Q</w:t>
       </w:r>
@@ -2809,6 +2809,9 @@
       <w:r>
         <w:t>.</w:t>
       </w:r>
+      <w:r>
+        <w:t xml:space="preserve"> (backup)</w:t>
+      </w:r>
     </w:p>
     <w:p>
       <w:pPr>
@@ -3157,6 +3160,8 @@
       <w:r>
         <w:t>.</w:t>
       </w:r>
+      <w:bookmarkStart w:id="0" w:name="_GoBack"/>
+      <w:bookmarkEnd w:id="0"/>
     </w:p>
     <w:p>
       <w:pPr>
@@ -3329,8 +3334,6 @@
       </w:pPr>
     </w:p>
     <w:p>
-      <w:bookmarkStart w:id="0" w:name="_GoBack"/>
-      <w:bookmarkEnd w:id="0"/>
       <w:r>
         <w:rPr>
           <w:noProof/>

</xml_diff>